<commit_message>
introducao de print no arquivo .docx
</commit_message>
<xml_diff>
--- a/atividade_introducao/dados_do_usuario.docx
+++ b/atividade_introducao/dados_do_usuario.docx
@@ -15,9 +15,52 @@
         <w:t>1460682123008</w:t>
       </w:r>
     </w:p>
+    <w:p/>
+    <w:p>
+      <w:r>
+        <w:rPr>
+          <w:noProof/>
+        </w:rPr>
+        <w:drawing>
+          <wp:inline distT="0" distB="0" distL="0" distR="0" wp14:anchorId="14C945B9" wp14:editId="706D9BFD">
+            <wp:extent cx="6285552" cy="3533775"/>
+            <wp:effectExtent l="0" t="0" r="1270" b="0"/>
+            <wp:docPr id="1" name="Imagem 1" descr="Interface gráfica do usuário, Aplicativo, Word&#10;&#10;Descrição gerada automaticamente"/>
+            <wp:cNvGraphicFramePr>
+              <a:graphicFrameLocks xmlns:a="http://schemas.openxmlformats.org/drawingml/2006/main" noChangeAspect="1"/>
+            </wp:cNvGraphicFramePr>
+            <a:graphic xmlns:a="http://schemas.openxmlformats.org/drawingml/2006/main">
+              <a:graphicData uri="http://schemas.openxmlformats.org/drawingml/2006/picture">
+                <pic:pic xmlns:pic="http://schemas.openxmlformats.org/drawingml/2006/picture">
+                  <pic:nvPicPr>
+                    <pic:cNvPr id="1" name="Imagem 1" descr="Interface gráfica do usuário, Aplicativo, Word&#10;&#10;Descrição gerada automaticamente"/>
+                    <pic:cNvPicPr/>
+                  </pic:nvPicPr>
+                  <pic:blipFill>
+                    <a:blip r:embed="rId4"/>
+                    <a:stretch>
+                      <a:fillRect/>
+                    </a:stretch>
+                  </pic:blipFill>
+                  <pic:spPr>
+                    <a:xfrm>
+                      <a:off x="0" y="0"/>
+                      <a:ext cx="6287976" cy="3535138"/>
+                    </a:xfrm>
+                    <a:prstGeom prst="rect">
+                      <a:avLst/>
+                    </a:prstGeom>
+                  </pic:spPr>
+                </pic:pic>
+              </a:graphicData>
+            </a:graphic>
+          </wp:inline>
+        </w:drawing>
+      </w:r>
+    </w:p>
     <w:sectPr>
       <w:pgSz w:w="11906" w:h="16838"/>
-      <w:pgMar w:top="1417" w:right="1701" w:bottom="1417" w:left="1701" w:header="708" w:footer="708" w:gutter="0"/>
+      <w:pgMar w:top="851" w:right="849" w:bottom="1417" w:left="1134" w:header="708" w:footer="708" w:gutter="0"/>
       <w:cols w:space="708"/>
       <w:docGrid w:linePitch="360"/>
     </w:sectPr>
@@ -148,6 +191,7 @@
     <w:lsdException w:name="HTML Sample" w:semiHidden="1" w:unhideWhenUsed="1"/>
     <w:lsdException w:name="HTML Typewriter" w:semiHidden="1" w:unhideWhenUsed="1"/>
     <w:lsdException w:name="HTML Variable" w:semiHidden="1" w:unhideWhenUsed="1"/>
+    <w:lsdException w:name="Normal Table" w:semiHidden="1" w:unhideWhenUsed="1"/>
     <w:lsdException w:name="annotation subject" w:semiHidden="1" w:unhideWhenUsed="1"/>
     <w:lsdException w:name="No List" w:semiHidden="1" w:unhideWhenUsed="1"/>
     <w:lsdException w:name="Outline List 1" w:semiHidden="1" w:unhideWhenUsed="1"/>
@@ -194,8 +238,10 @@
     <w:lsdException w:name="Table Subtle 2" w:semiHidden="1" w:unhideWhenUsed="1"/>
     <w:lsdException w:name="Table Web 1" w:semiHidden="1" w:unhideWhenUsed="1"/>
     <w:lsdException w:name="Table Web 2" w:semiHidden="1" w:unhideWhenUsed="1"/>
+    <w:lsdException w:name="Table Web 3" w:semiHidden="1" w:unhideWhenUsed="1"/>
     <w:lsdException w:name="Balloon Text" w:semiHidden="1" w:unhideWhenUsed="1"/>
     <w:lsdException w:name="Table Grid" w:uiPriority="39"/>
+    <w:lsdException w:name="Table Theme" w:semiHidden="1" w:unhideWhenUsed="1"/>
     <w:lsdException w:name="Placeholder Text" w:semiHidden="1"/>
     <w:lsdException w:name="No Spacing" w:uiPriority="1" w:qFormat="1"/>
     <w:lsdException w:name="Light Shading" w:uiPriority="60"/>

</xml_diff>

<commit_message>
Adicionados prints dos programas MS Office e Python
</commit_message>
<xml_diff>
--- a/atividade_introducao/dados_do_usuario.docx
+++ b/atividade_introducao/dados_do_usuario.docx
@@ -56,6 +56,107 @@
             </a:graphic>
           </wp:inline>
         </w:drawing>
+      </w:r>
+    </w:p>
+    <w:p>
+      <w:r>
+        <w:rPr>
+          <w:noProof/>
+        </w:rPr>
+        <w:drawing>
+          <wp:inline distT="0" distB="0" distL="0" distR="0" wp14:anchorId="1420136A" wp14:editId="1B73B0F8">
+            <wp:extent cx="6301105" cy="3542665"/>
+            <wp:effectExtent l="0" t="0" r="4445" b="635"/>
+            <wp:docPr id="3" name="Imagem 3" descr="Interface gráfica do usuário, Texto, Aplicativo&#10;&#10;Descrição gerada automaticamente"/>
+            <wp:cNvGraphicFramePr>
+              <a:graphicFrameLocks xmlns:a="http://schemas.openxmlformats.org/drawingml/2006/main" noChangeAspect="1"/>
+            </wp:cNvGraphicFramePr>
+            <a:graphic xmlns:a="http://schemas.openxmlformats.org/drawingml/2006/main">
+              <a:graphicData uri="http://schemas.openxmlformats.org/drawingml/2006/picture">
+                <pic:pic xmlns:pic="http://schemas.openxmlformats.org/drawingml/2006/picture">
+                  <pic:nvPicPr>
+                    <pic:cNvPr id="3" name="Imagem 3" descr="Interface gráfica do usuário, Texto, Aplicativo&#10;&#10;Descrição gerada automaticamente"/>
+                    <pic:cNvPicPr/>
+                  </pic:nvPicPr>
+                  <pic:blipFill>
+                    <a:blip r:embed="rId5"/>
+                    <a:stretch>
+                      <a:fillRect/>
+                    </a:stretch>
+                  </pic:blipFill>
+                  <pic:spPr>
+                    <a:xfrm>
+                      <a:off x="0" y="0"/>
+                      <a:ext cx="6301105" cy="3542665"/>
+                    </a:xfrm>
+                    <a:prstGeom prst="rect">
+                      <a:avLst/>
+                    </a:prstGeom>
+                  </pic:spPr>
+                </pic:pic>
+              </a:graphicData>
+            </a:graphic>
+          </wp:inline>
+        </w:drawing>
+      </w:r>
+    </w:p>
+    <w:p/>
+    <w:p>
+      <w:r>
+        <w:rPr>
+          <w:noProof/>
+        </w:rPr>
+        <w:lastRenderedPageBreak/>
+        <w:drawing>
+          <wp:inline distT="0" distB="0" distL="0" distR="0" wp14:anchorId="4973B9DB" wp14:editId="308ED39A">
+            <wp:extent cx="6301105" cy="3542665"/>
+            <wp:effectExtent l="0" t="0" r="4445" b="635"/>
+            <wp:docPr id="2" name="Imagem 2" descr="Tela de computador com texto preto sobre fundo branco&#10;&#10;Descrição gerada automaticamente"/>
+            <wp:cNvGraphicFramePr>
+              <a:graphicFrameLocks xmlns:a="http://schemas.openxmlformats.org/drawingml/2006/main" noChangeAspect="1"/>
+            </wp:cNvGraphicFramePr>
+            <a:graphic xmlns:a="http://schemas.openxmlformats.org/drawingml/2006/main">
+              <a:graphicData uri="http://schemas.openxmlformats.org/drawingml/2006/picture">
+                <pic:pic xmlns:pic="http://schemas.openxmlformats.org/drawingml/2006/picture">
+                  <pic:nvPicPr>
+                    <pic:cNvPr id="2" name="Imagem 2" descr="Tela de computador com texto preto sobre fundo branco&#10;&#10;Descrição gerada automaticamente"/>
+                    <pic:cNvPicPr/>
+                  </pic:nvPicPr>
+                  <pic:blipFill>
+                    <a:blip r:embed="rId6"/>
+                    <a:stretch>
+                      <a:fillRect/>
+                    </a:stretch>
+                  </pic:blipFill>
+                  <pic:spPr>
+                    <a:xfrm>
+                      <a:off x="0" y="0"/>
+                      <a:ext cx="6301105" cy="3542665"/>
+                    </a:xfrm>
+                    <a:prstGeom prst="rect">
+                      <a:avLst/>
+                    </a:prstGeom>
+                  </pic:spPr>
+                </pic:pic>
+              </a:graphicData>
+            </a:graphic>
+          </wp:inline>
+        </w:drawing>
+      </w:r>
+    </w:p>
+    <w:p>
+      <w:pPr>
+        <w:rPr>
+          <w:b/>
+          <w:bCs/>
+        </w:rPr>
+      </w:pPr>
+      <w:r>
+        <w:rPr>
+          <w:b/>
+          <w:bCs/>
+        </w:rPr>
+        <w:t>Obs. O MS Project não está disponível na loja da Microsoft.</w:t>
       </w:r>
     </w:p>
     <w:sectPr>

</xml_diff>

<commit_message>
Inclusao de print do IP pelo prompt de comando
</commit_message>
<xml_diff>
--- a/atividade_introducao/dados_do_usuario.docx
+++ b/atividade_introducao/dados_do_usuario.docx
@@ -157,6 +157,54 @@
           <w:bCs/>
         </w:rPr>
         <w:t>Obs. O MS Project não está disponível na loja da Microsoft.</w:t>
+      </w:r>
+    </w:p>
+    <w:p>
+      <w:pPr>
+        <w:rPr>
+          <w:b/>
+          <w:bCs/>
+        </w:rPr>
+      </w:pPr>
+      <w:r>
+        <w:rPr>
+          <w:noProof/>
+        </w:rPr>
+        <w:drawing>
+          <wp:inline distT="0" distB="0" distL="0" distR="0" wp14:anchorId="0D549CD8" wp14:editId="2A42F56D">
+            <wp:extent cx="6301105" cy="3542665"/>
+            <wp:effectExtent l="0" t="0" r="4445" b="635"/>
+            <wp:docPr id="4" name="Imagem 4" descr="Texto&#10;&#10;Descrição gerada automaticamente"/>
+            <wp:cNvGraphicFramePr>
+              <a:graphicFrameLocks xmlns:a="http://schemas.openxmlformats.org/drawingml/2006/main" noChangeAspect="1"/>
+            </wp:cNvGraphicFramePr>
+            <a:graphic xmlns:a="http://schemas.openxmlformats.org/drawingml/2006/main">
+              <a:graphicData uri="http://schemas.openxmlformats.org/drawingml/2006/picture">
+                <pic:pic xmlns:pic="http://schemas.openxmlformats.org/drawingml/2006/picture">
+                  <pic:nvPicPr>
+                    <pic:cNvPr id="4" name="Imagem 4" descr="Texto&#10;&#10;Descrição gerada automaticamente"/>
+                    <pic:cNvPicPr/>
+                  </pic:nvPicPr>
+                  <pic:blipFill>
+                    <a:blip r:embed="rId7"/>
+                    <a:stretch>
+                      <a:fillRect/>
+                    </a:stretch>
+                  </pic:blipFill>
+                  <pic:spPr>
+                    <a:xfrm>
+                      <a:off x="0" y="0"/>
+                      <a:ext cx="6301105" cy="3542665"/>
+                    </a:xfrm>
+                    <a:prstGeom prst="rect">
+                      <a:avLst/>
+                    </a:prstGeom>
+                  </pic:spPr>
+                </pic:pic>
+              </a:graphicData>
+            </a:graphic>
+          </wp:inline>
+        </w:drawing>
       </w:r>
     </w:p>
     <w:sectPr>

</xml_diff>